<commit_message>
fix(Contract): fix template export word
</commit_message>
<xml_diff>
--- a/src/storage/app/word-exporter/templates/labour_contract.docx
+++ b/src/storage/app/word-exporter/templates/labour_contract.docx
@@ -9,7 +9,6 @@
         <w:keepLines w:val="false"/>
         <w:pageBreakBefore w:val="false"/>
         <w:widowControl/>
-        <w:pBdr/>
         <w:shd w:val="clear" w:fill="auto"/>
         <w:spacing w:lineRule="auto" w:line="360" w:before="144" w:after="144"/>
         <w:ind w:left="0" w:right="0" w:hanging="0"/>
@@ -65,7 +64,6 @@
         <w:keepLines w:val="false"/>
         <w:pageBreakBefore w:val="false"/>
         <w:widowControl/>
-        <w:pBdr/>
         <w:shd w:val="clear" w:fill="auto"/>
         <w:spacing w:lineRule="auto" w:line="360" w:before="144" w:after="144"/>
         <w:ind w:left="270" w:right="0" w:hanging="0"/>
@@ -141,7 +139,6 @@
         <w:keepLines w:val="false"/>
         <w:pageBreakBefore w:val="false"/>
         <w:widowControl/>
-        <w:pBdr/>
         <w:shd w:val="clear" w:fill="auto"/>
         <w:tabs>
           <w:tab w:val="clear" w:pos="720"/>
@@ -199,7 +196,6 @@
         <w:keepLines w:val="false"/>
         <w:pageBreakBefore w:val="false"/>
         <w:widowControl/>
-        <w:pBdr/>
         <w:shd w:val="clear" w:fill="auto"/>
         <w:tabs>
           <w:tab w:val="clear" w:pos="720"/>
@@ -242,19 +238,17 @@
           <w:sz w:val="20"/>
           <w:szCs w:val="20"/>
           <w:u w:val="none"/>
-          <w:shd w:fill="auto" w:val="clear"/>
-          <w:vertAlign w:val="baseline"/>
-        </w:rPr>
-      </w:r>
-    </w:p>
-    <w:p>
-      <w:pPr>
-        <w:pStyle w:val="LOnormal"/>
-        <w:keepNext w:val="false"/>
-        <w:keepLines w:val="false"/>
-        <w:pageBreakBefore w:val="false"/>
-        <w:widowControl/>
-        <w:pBdr/>
+          <w:vertAlign w:val="baseline"/>
+        </w:rPr>
+      </w:r>
+    </w:p>
+    <w:p>
+      <w:pPr>
+        <w:pStyle w:val="LOnormal"/>
+        <w:keepNext w:val="false"/>
+        <w:keepLines w:val="false"/>
+        <w:pageBreakBefore w:val="false"/>
+        <w:widowControl/>
         <w:shd w:val="clear" w:fill="auto"/>
         <w:spacing w:lineRule="auto" w:line="360" w:before="144" w:after="144"/>
         <w:ind w:left="0" w:right="0" w:hanging="0"/>
@@ -306,7 +300,6 @@
         <w:keepLines w:val="false"/>
         <w:pageBreakBefore w:val="false"/>
         <w:widowControl/>
-        <w:pBdr/>
         <w:shd w:val="clear" w:fill="auto"/>
         <w:spacing w:lineRule="auto" w:line="360" w:before="144" w:after="144"/>
         <w:ind w:left="0" w:right="0" w:hanging="0"/>
@@ -345,7 +338,6 @@
           <w:sz w:val="20"/>
           <w:szCs w:val="20"/>
           <w:u w:val="none"/>
-          <w:shd w:fill="auto" w:val="clear"/>
           <w:vertAlign w:val="baseline"/>
         </w:rPr>
       </w:r>
@@ -361,7 +353,6 @@
           <w:ilvl w:val="0"/>
           <w:numId w:val="1"/>
         </w:numPr>
-        <w:pBdr/>
         <w:shd w:val="clear" w:fill="auto"/>
         <w:spacing w:lineRule="auto" w:line="360" w:before="144" w:after="144"/>
         <w:ind w:left="720" w:right="0" w:hanging="360"/>
@@ -417,7 +408,6 @@
           <w:ilvl w:val="0"/>
           <w:numId w:val="1"/>
         </w:numPr>
-        <w:pBdr/>
         <w:shd w:val="clear" w:fill="auto"/>
         <w:spacing w:lineRule="auto" w:line="360" w:before="144" w:after="144"/>
         <w:ind w:left="720" w:right="0" w:hanging="360"/>
@@ -469,7 +459,6 @@
         <w:keepLines w:val="false"/>
         <w:pageBreakBefore w:val="false"/>
         <w:widowControl/>
-        <w:pBdr/>
         <w:shd w:val="clear" w:fill="auto"/>
         <w:spacing w:lineRule="auto" w:line="360" w:before="144" w:after="144"/>
         <w:ind w:left="0" w:right="0" w:hanging="0"/>
@@ -521,7 +510,6 @@
         <w:keepLines w:val="false"/>
         <w:pageBreakBefore w:val="false"/>
         <w:widowControl/>
-        <w:pBdr/>
         <w:shd w:val="clear" w:fill="auto"/>
         <w:spacing w:lineRule="auto" w:line="360" w:before="144" w:after="144"/>
         <w:ind w:left="0" w:right="0" w:hanging="0"/>
@@ -593,7 +581,6 @@
         <w:keepLines w:val="false"/>
         <w:pageBreakBefore w:val="false"/>
         <w:widowControl/>
-        <w:pBdr/>
         <w:shd w:val="clear" w:fill="auto"/>
         <w:spacing w:lineRule="auto" w:line="360" w:before="144" w:after="144"/>
         <w:ind w:left="0" w:right="0" w:hanging="0"/>
@@ -645,7 +632,6 @@
         <w:keepLines w:val="false"/>
         <w:pageBreakBefore w:val="false"/>
         <w:widowControl/>
-        <w:pBdr/>
         <w:shd w:val="clear" w:fill="auto"/>
         <w:spacing w:lineRule="auto" w:line="360" w:before="144" w:after="144"/>
         <w:ind w:left="0" w:right="0" w:hanging="0"/>
@@ -697,7 +683,6 @@
         <w:keepLines w:val="false"/>
         <w:pageBreakBefore w:val="false"/>
         <w:widowControl/>
-        <w:pBdr/>
         <w:shd w:val="clear" w:fill="auto"/>
         <w:spacing w:lineRule="auto" w:line="360" w:before="144" w:after="144"/>
         <w:ind w:left="0" w:right="0" w:hanging="0"/>
@@ -792,7 +777,6 @@
         <w:keepLines w:val="false"/>
         <w:pageBreakBefore w:val="false"/>
         <w:widowControl/>
-        <w:pBdr/>
         <w:shd w:val="clear" w:fill="auto"/>
         <w:spacing w:lineRule="auto" w:line="360" w:before="144" w:after="144"/>
         <w:ind w:left="0" w:right="0" w:hanging="0"/>
@@ -844,7 +828,6 @@
         <w:keepLines w:val="false"/>
         <w:pageBreakBefore w:val="false"/>
         <w:widowControl/>
-        <w:pBdr/>
         <w:shd w:val="clear" w:fill="auto"/>
         <w:spacing w:lineRule="auto" w:line="360" w:before="144" w:after="144"/>
         <w:ind w:left="0" w:right="0" w:hanging="0"/>
@@ -936,7 +919,6 @@
         <w:keepLines w:val="false"/>
         <w:pageBreakBefore w:val="false"/>
         <w:widowControl/>
-        <w:pBdr/>
         <w:shd w:val="clear" w:fill="auto"/>
         <w:spacing w:lineRule="auto" w:line="360" w:before="144" w:after="144"/>
         <w:ind w:left="0" w:right="0" w:hanging="0"/>
@@ -990,7 +972,6 @@
         <w:keepLines w:val="false"/>
         <w:pageBreakBefore w:val="false"/>
         <w:widowControl/>
-        <w:pBdr/>
         <w:shd w:val="clear" w:fill="auto"/>
         <w:spacing w:lineRule="auto" w:line="360" w:before="144" w:after="144"/>
         <w:ind w:left="0" w:right="0" w:hanging="0"/>
@@ -1042,7 +1023,6 @@
         <w:keepLines w:val="false"/>
         <w:pageBreakBefore w:val="false"/>
         <w:widowControl/>
-        <w:pBdr/>
         <w:shd w:val="clear" w:fill="auto"/>
         <w:spacing w:lineRule="auto" w:line="360" w:before="144" w:after="144"/>
         <w:ind w:left="0" w:right="0" w:hanging="0"/>
@@ -1094,7 +1074,6 @@
         <w:keepLines w:val="false"/>
         <w:pageBreakBefore w:val="false"/>
         <w:widowControl/>
-        <w:pBdr/>
         <w:shd w:val="clear" w:fill="auto"/>
         <w:spacing w:lineRule="auto" w:line="360" w:before="144" w:after="144"/>
         <w:ind w:left="0" w:right="0" w:hanging="0"/>
@@ -1166,7 +1145,6 @@
         <w:keepLines w:val="false"/>
         <w:pageBreakBefore w:val="false"/>
         <w:widowControl/>
-        <w:pBdr/>
         <w:shd w:val="clear" w:fill="auto"/>
         <w:spacing w:lineRule="auto" w:line="360" w:before="144" w:after="144"/>
         <w:ind w:left="0" w:right="0" w:hanging="0"/>
@@ -1218,7 +1196,6 @@
         <w:keepLines w:val="false"/>
         <w:pageBreakBefore w:val="false"/>
         <w:widowControl/>
-        <w:pBdr/>
         <w:shd w:val="clear" w:fill="auto"/>
         <w:spacing w:lineRule="auto" w:line="360" w:before="144" w:after="144"/>
         <w:ind w:left="0" w:right="0" w:hanging="0"/>
@@ -1274,7 +1251,6 @@
           <w:ilvl w:val="1"/>
           <w:numId w:val="2"/>
         </w:numPr>
-        <w:pBdr/>
         <w:shd w:val="clear" w:fill="auto"/>
         <w:spacing w:lineRule="auto" w:line="360" w:before="144" w:after="144"/>
         <w:ind w:left="0" w:right="0" w:hanging="0"/>
@@ -1356,7 +1332,7 @@
           <w:shd w:fill="auto" w:val="clear"/>
           <w:vertAlign w:val="baseline"/>
         </w:rPr>
-        <w:t>${typeContract} (từ ngày ${from} đến ngày ${to})</w:t>
+        <w:t>${typeContract} (từ ${from} đến ngày ${to})</w:t>
       </w:r>
       <w:r>
         <w:rPr>
@@ -1390,7 +1366,6 @@
           <w:ilvl w:val="1"/>
           <w:numId w:val="2"/>
         </w:numPr>
-        <w:pBdr/>
         <w:shd w:val="clear" w:fill="auto"/>
         <w:spacing w:lineRule="auto" w:line="360" w:before="144" w:after="144"/>
         <w:ind w:left="0" w:right="0" w:hanging="0"/>
@@ -1446,7 +1421,6 @@
           <w:ilvl w:val="1"/>
           <w:numId w:val="2"/>
         </w:numPr>
-        <w:pBdr/>
         <w:shd w:val="clear" w:fill="auto"/>
         <w:spacing w:lineRule="auto" w:line="360" w:before="144" w:after="144"/>
         <w:ind w:left="0" w:right="0" w:hanging="0"/>
@@ -1498,7 +1472,6 @@
         <w:keepLines w:val="false"/>
         <w:pageBreakBefore w:val="false"/>
         <w:widowControl/>
-        <w:pBdr/>
         <w:shd w:val="clear" w:fill="auto"/>
         <w:spacing w:lineRule="auto" w:line="360" w:before="144" w:after="144"/>
         <w:ind w:left="0" w:right="0" w:hanging="0"/>
@@ -1550,7 +1523,6 @@
         <w:keepLines w:val="false"/>
         <w:pageBreakBefore w:val="false"/>
         <w:widowControl/>
-        <w:pBdr/>
         <w:shd w:val="clear" w:fill="auto"/>
         <w:spacing w:lineRule="auto" w:line="360" w:before="144" w:after="144"/>
         <w:ind w:left="0" w:right="0" w:hanging="0"/>
@@ -1642,7 +1614,6 @@
         <w:keepLines w:val="false"/>
         <w:pageBreakBefore w:val="false"/>
         <w:widowControl/>
-        <w:pBdr/>
         <w:shd w:val="clear" w:fill="auto"/>
         <w:spacing w:lineRule="auto" w:line="360" w:before="144" w:after="144"/>
         <w:ind w:left="0" w:right="0" w:hanging="0"/>
@@ -1694,7 +1665,6 @@
         <w:keepLines w:val="false"/>
         <w:pageBreakBefore w:val="false"/>
         <w:widowControl/>
-        <w:pBdr/>
         <w:shd w:val="clear" w:fill="auto"/>
         <w:spacing w:lineRule="auto" w:line="360" w:before="144" w:after="144"/>
         <w:ind w:left="0" w:right="0" w:hanging="0"/>
@@ -1746,7 +1716,6 @@
         <w:keepLines w:val="false"/>
         <w:pageBreakBefore w:val="false"/>
         <w:widowControl/>
-        <w:pBdr/>
         <w:shd w:val="clear" w:fill="auto"/>
         <w:spacing w:lineRule="auto" w:line="360" w:before="144" w:after="144"/>
         <w:ind w:left="0" w:right="0" w:hanging="0"/>
@@ -1798,7 +1767,6 @@
         <w:keepLines w:val="false"/>
         <w:pageBreakBefore w:val="false"/>
         <w:widowControl/>
-        <w:pBdr/>
         <w:shd w:val="clear" w:fill="auto"/>
         <w:spacing w:lineRule="auto" w:line="360" w:before="144" w:after="144"/>
         <w:ind w:left="0" w:right="0" w:hanging="0"/>
@@ -1850,7 +1818,6 @@
         <w:keepLines w:val="false"/>
         <w:pageBreakBefore w:val="false"/>
         <w:widowControl/>
-        <w:pBdr/>
         <w:shd w:val="clear" w:fill="auto"/>
         <w:spacing w:lineRule="auto" w:line="360" w:before="144" w:after="144"/>
         <w:ind w:left="0" w:right="0" w:hanging="0"/>
@@ -1903,7 +1870,6 @@
         <w:keepLines w:val="false"/>
         <w:pageBreakBefore w:val="false"/>
         <w:widowControl/>
-        <w:pBdr/>
         <w:shd w:val="clear" w:fill="auto"/>
         <w:spacing w:lineRule="auto" w:line="360" w:before="144" w:after="144"/>
         <w:ind w:left="0" w:right="0" w:hanging="0"/>
@@ -1995,7 +1961,6 @@
         <w:keepLines w:val="false"/>
         <w:pageBreakBefore w:val="false"/>
         <w:widowControl/>
-        <w:pBdr/>
         <w:shd w:val="clear" w:fill="auto"/>
         <w:spacing w:lineRule="auto" w:line="360" w:before="144" w:after="144"/>
         <w:ind w:left="0" w:right="0" w:hanging="0"/>
@@ -2047,7 +2012,6 @@
         <w:keepLines w:val="false"/>
         <w:pageBreakBefore w:val="false"/>
         <w:widowControl/>
-        <w:pBdr/>
         <w:shd w:val="clear" w:fill="auto"/>
         <w:spacing w:lineRule="auto" w:line="360" w:before="144" w:after="144"/>
         <w:ind w:left="0" w:right="0" w:hanging="0"/>
@@ -2099,7 +2063,6 @@
         <w:keepLines w:val="false"/>
         <w:pageBreakBefore w:val="false"/>
         <w:widowControl/>
-        <w:pBdr/>
         <w:shd w:val="clear" w:fill="auto"/>
         <w:spacing w:lineRule="auto" w:line="360" w:before="144" w:after="144"/>
         <w:ind w:left="0" w:right="0" w:hanging="0"/>
@@ -2154,7 +2117,6 @@
         <w:keepLines w:val="false"/>
         <w:pageBreakBefore w:val="false"/>
         <w:widowControl/>
-        <w:pBdr/>
         <w:shd w:val="clear" w:fill="auto"/>
         <w:spacing w:lineRule="auto" w:line="360" w:before="144" w:after="144"/>
         <w:ind w:left="0" w:right="0" w:hanging="0"/>
@@ -2206,7 +2168,6 @@
         <w:keepLines w:val="false"/>
         <w:pageBreakBefore w:val="false"/>
         <w:widowControl/>
-        <w:pBdr/>
         <w:shd w:val="clear" w:fill="auto"/>
         <w:spacing w:lineRule="auto" w:line="360" w:before="144" w:after="144"/>
         <w:ind w:left="0" w:right="0" w:hanging="0"/>
@@ -2258,7 +2219,6 @@
         <w:keepLines w:val="false"/>
         <w:pageBreakBefore w:val="false"/>
         <w:widowControl/>
-        <w:pBdr/>
         <w:shd w:val="clear" w:fill="auto"/>
         <w:spacing w:lineRule="auto" w:line="360" w:before="144" w:after="144"/>
         <w:ind w:left="0" w:right="0" w:hanging="0"/>
@@ -2310,7 +2270,6 @@
         <w:keepLines w:val="false"/>
         <w:pageBreakBefore w:val="false"/>
         <w:widowControl/>
-        <w:pBdr/>
         <w:shd w:val="clear" w:fill="auto"/>
         <w:spacing w:lineRule="auto" w:line="360" w:before="144" w:after="144"/>
         <w:ind w:left="0" w:right="0" w:hanging="0"/>
@@ -2362,7 +2321,6 @@
         <w:keepLines w:val="false"/>
         <w:pageBreakBefore w:val="false"/>
         <w:widowControl/>
-        <w:pBdr/>
         <w:shd w:val="clear" w:fill="auto"/>
         <w:spacing w:lineRule="auto" w:line="360" w:before="144" w:after="144"/>
         <w:ind w:left="0" w:right="0" w:hanging="0"/>
@@ -2414,7 +2372,6 @@
         <w:keepLines w:val="false"/>
         <w:pageBreakBefore w:val="false"/>
         <w:widowControl/>
-        <w:pBdr/>
         <w:shd w:val="clear" w:fill="auto"/>
         <w:spacing w:lineRule="auto" w:line="360" w:before="144" w:after="144"/>
         <w:ind w:left="0" w:right="0" w:hanging="0"/>
@@ -2466,7 +2423,6 @@
         <w:keepLines w:val="false"/>
         <w:pageBreakBefore w:val="false"/>
         <w:widowControl/>
-        <w:pBdr/>
         <w:shd w:val="clear" w:fill="auto"/>
         <w:spacing w:lineRule="auto" w:line="360" w:before="144" w:after="144"/>
         <w:ind w:left="0" w:right="0" w:hanging="0"/>
@@ -2518,7 +2474,6 @@
         <w:keepLines w:val="false"/>
         <w:pageBreakBefore w:val="false"/>
         <w:widowControl/>
-        <w:pBdr/>
         <w:shd w:val="clear" w:fill="auto"/>
         <w:spacing w:lineRule="auto" w:line="360" w:before="144" w:after="144"/>
         <w:ind w:left="0" w:right="0" w:hanging="0"/>
@@ -2570,7 +2525,6 @@
         <w:keepLines w:val="false"/>
         <w:pageBreakBefore w:val="false"/>
         <w:widowControl/>
-        <w:pBdr/>
         <w:shd w:val="clear" w:fill="auto"/>
         <w:spacing w:lineRule="auto" w:line="360" w:before="144" w:after="144"/>
         <w:ind w:left="0" w:right="0" w:hanging="0"/>
@@ -2622,7 +2576,6 @@
         <w:keepLines w:val="false"/>
         <w:pageBreakBefore w:val="false"/>
         <w:widowControl/>
-        <w:pBdr/>
         <w:shd w:val="clear" w:fill="auto"/>
         <w:spacing w:lineRule="auto" w:line="360" w:before="144" w:after="144"/>
         <w:ind w:left="0" w:right="0" w:hanging="0"/>
@@ -2674,7 +2627,6 @@
         <w:keepLines w:val="false"/>
         <w:pageBreakBefore w:val="false"/>
         <w:widowControl/>
-        <w:pBdr/>
         <w:shd w:val="clear" w:fill="auto"/>
         <w:spacing w:lineRule="auto" w:line="360" w:before="144" w:after="144"/>
         <w:ind w:left="0" w:right="0" w:hanging="0"/>
@@ -2726,7 +2678,6 @@
         <w:keepLines w:val="false"/>
         <w:pageBreakBefore w:val="false"/>
         <w:widowControl/>
-        <w:pBdr/>
         <w:shd w:val="clear" w:fill="auto"/>
         <w:spacing w:lineRule="auto" w:line="360" w:before="144" w:after="144"/>
         <w:ind w:left="0" w:right="0" w:hanging="0"/>
@@ -2778,7 +2729,6 @@
         <w:keepLines w:val="false"/>
         <w:pageBreakBefore w:val="false"/>
         <w:widowControl/>
-        <w:pBdr/>
         <w:shd w:val="clear" w:fill="auto"/>
         <w:spacing w:lineRule="auto" w:line="360" w:before="144" w:after="144"/>
         <w:ind w:left="0" w:right="0" w:hanging="0"/>
@@ -2830,7 +2780,6 @@
         <w:keepLines w:val="false"/>
         <w:pageBreakBefore w:val="false"/>
         <w:widowControl/>
-        <w:pBdr/>
         <w:shd w:val="clear" w:fill="auto"/>
         <w:spacing w:lineRule="auto" w:line="360" w:before="144" w:after="144"/>
         <w:ind w:left="0" w:right="0" w:hanging="0"/>
@@ -2886,7 +2835,6 @@
           <w:ilvl w:val="0"/>
           <w:numId w:val="3"/>
         </w:numPr>
-        <w:pBdr/>
         <w:shd w:val="clear" w:fill="auto"/>
         <w:spacing w:lineRule="auto" w:line="360" w:before="144" w:after="144"/>
         <w:ind w:left="0" w:right="0" w:hanging="0"/>
@@ -2942,7 +2890,6 @@
           <w:ilvl w:val="0"/>
           <w:numId w:val="3"/>
         </w:numPr>
-        <w:pBdr/>
         <w:shd w:val="clear" w:fill="auto"/>
         <w:spacing w:lineRule="auto" w:line="360" w:before="144" w:after="144"/>
         <w:ind w:left="0" w:right="0" w:hanging="0"/>
@@ -3034,7 +2981,6 @@
         <w:keepLines w:val="false"/>
         <w:pageBreakBefore w:val="false"/>
         <w:widowControl/>
-        <w:pBdr/>
         <w:shd w:val="clear" w:fill="auto"/>
         <w:spacing w:lineRule="auto" w:line="360" w:before="144" w:after="144"/>
         <w:ind w:left="0" w:right="0" w:hanging="0"/>
@@ -3086,7 +3032,6 @@
         <w:keepLines w:val="false"/>
         <w:pageBreakBefore w:val="false"/>
         <w:widowControl/>
-        <w:pBdr/>
         <w:shd w:val="clear" w:fill="auto"/>
         <w:spacing w:lineRule="auto" w:line="360" w:before="144" w:after="144"/>
         <w:ind w:left="0" w:right="0" w:hanging="0"/>
@@ -3138,7 +3083,6 @@
         <w:keepLines w:val="false"/>
         <w:pageBreakBefore w:val="false"/>
         <w:widowControl/>
-        <w:pBdr/>
         <w:shd w:val="clear" w:fill="auto"/>
         <w:spacing w:lineRule="auto" w:line="360" w:before="144" w:after="144"/>
         <w:ind w:left="0" w:right="0" w:hanging="0"/>
@@ -3190,7 +3134,6 @@
         <w:keepLines w:val="false"/>
         <w:pageBreakBefore w:val="false"/>
         <w:widowControl/>
-        <w:pBdr/>
         <w:shd w:val="clear" w:fill="auto"/>
         <w:spacing w:lineRule="auto" w:line="360" w:before="144" w:after="144"/>
         <w:ind w:left="0" w:right="0" w:hanging="0"/>
@@ -3242,7 +3185,6 @@
         <w:keepLines w:val="false"/>
         <w:pageBreakBefore w:val="false"/>
         <w:widowControl/>
-        <w:pBdr/>
         <w:shd w:val="clear" w:fill="auto"/>
         <w:spacing w:lineRule="auto" w:line="360" w:before="144" w:after="144"/>
         <w:ind w:left="0" w:right="0" w:hanging="0"/>
@@ -3294,7 +3236,6 @@
         <w:keepLines w:val="false"/>
         <w:pageBreakBefore w:val="false"/>
         <w:widowControl/>
-        <w:pBdr/>
         <w:shd w:val="clear" w:fill="auto"/>
         <w:spacing w:lineRule="auto" w:line="360" w:before="201" w:after="201"/>
         <w:ind w:left="0" w:right="0" w:hanging="0"/>
@@ -3346,7 +3287,6 @@
         <w:keepLines w:val="false"/>
         <w:pageBreakBefore w:val="false"/>
         <w:widowControl/>
-        <w:pBdr/>
         <w:shd w:val="clear" w:fill="auto"/>
         <w:spacing w:lineRule="auto" w:line="360" w:before="144" w:after="144"/>
         <w:ind w:left="0" w:right="0" w:hanging="0"/>
@@ -3398,7 +3338,6 @@
         <w:keepLines w:val="false"/>
         <w:pageBreakBefore w:val="false"/>
         <w:widowControl/>
-        <w:pBdr/>
         <w:shd w:val="clear" w:fill="auto"/>
         <w:spacing w:lineRule="auto" w:line="360" w:before="144" w:after="144"/>
         <w:ind w:left="0" w:right="0" w:hanging="0"/>
@@ -3450,7 +3389,6 @@
         <w:keepLines w:val="false"/>
         <w:pageBreakBefore w:val="false"/>
         <w:widowControl/>
-        <w:pBdr/>
         <w:shd w:val="clear" w:fill="auto"/>
         <w:spacing w:lineRule="auto" w:line="360" w:before="144" w:after="144"/>
         <w:ind w:left="0" w:right="0" w:hanging="0"/>
@@ -3502,7 +3440,6 @@
         <w:keepLines w:val="false"/>
         <w:pageBreakBefore w:val="false"/>
         <w:widowControl/>
-        <w:pBdr/>
         <w:shd w:val="clear" w:fill="auto"/>
         <w:spacing w:lineRule="auto" w:line="360" w:before="144" w:after="144"/>
         <w:ind w:left="0" w:right="0" w:hanging="0"/>
@@ -3554,7 +3491,6 @@
         <w:keepLines w:val="false"/>
         <w:pageBreakBefore w:val="false"/>
         <w:widowControl/>
-        <w:pBdr/>
         <w:shd w:val="clear" w:fill="auto"/>
         <w:spacing w:lineRule="auto" w:line="360" w:before="144" w:after="144"/>
         <w:ind w:left="0" w:right="0" w:hanging="0"/>
@@ -3606,7 +3542,6 @@
         <w:keepLines w:val="false"/>
         <w:pageBreakBefore w:val="false"/>
         <w:widowControl/>
-        <w:pBdr/>
         <w:shd w:val="clear" w:fill="auto"/>
         <w:spacing w:lineRule="auto" w:line="360" w:before="144" w:after="144"/>
         <w:ind w:left="0" w:right="0" w:hanging="0"/>
@@ -4404,7 +4339,7 @@
   </w:style>
   <w:style w:type="paragraph" w:styleId="Heading">
     <w:name w:val="Heading"/>
-    <w:basedOn w:val="Normal1"/>
+    <w:basedOn w:val="LOnormal3"/>
     <w:next w:val="TextBody"/>
     <w:qFormat/>
     <w:pPr>
@@ -4419,7 +4354,7 @@
   </w:style>
   <w:style w:type="paragraph" w:styleId="TextBody">
     <w:name w:val="Body Text"/>
-    <w:basedOn w:val="Normal1"/>
+    <w:basedOn w:val="LOnormal3"/>
     <w:pPr>
       <w:spacing w:lineRule="auto" w:line="276" w:before="0" w:after="140"/>
     </w:pPr>
@@ -4435,7 +4370,7 @@
   </w:style>
   <w:style w:type="paragraph" w:styleId="Caption">
     <w:name w:val="Caption"/>
-    <w:basedOn w:val="Normal1"/>
+    <w:basedOn w:val="LOnormal3"/>
     <w:qFormat/>
     <w:pPr>
       <w:suppressLineNumbers/>
@@ -4451,7 +4386,7 @@
   </w:style>
   <w:style w:type="paragraph" w:styleId="Index">
     <w:name w:val="Index"/>
-    <w:basedOn w:val="Normal1"/>
+    <w:basedOn w:val="LOnormal3"/>
     <w:qFormat/>
     <w:pPr>
       <w:suppressLineNumbers/>
@@ -4460,11 +4395,12 @@
       <w:rFonts w:cs="Lohit Devanagari"/>
     </w:rPr>
   </w:style>
-  <w:style w:type="paragraph" w:styleId="Normal1" w:default="1">
+  <w:style w:type="paragraph" w:styleId="LOnormal3" w:default="1">
     <w:name w:val="LO-normal3"/>
     <w:qFormat/>
     <w:pPr>
       <w:widowControl/>
+      <w:suppressAutoHyphens w:val="true"/>
       <w:bidi w:val="0"/>
       <w:spacing w:before="0" w:after="0"/>
       <w:jc w:val="left"/>
@@ -4515,8 +4451,8 @@
   </w:style>
   <w:style w:type="paragraph" w:styleId="Subtitle">
     <w:name w:val="Subtitle"/>
-    <w:basedOn w:val="Normal1"/>
-    <w:next w:val="Normal1"/>
+    <w:basedOn w:val="LOnormal3"/>
+    <w:next w:val="LOnormal3"/>
     <w:qFormat/>
     <w:pPr>
       <w:keepNext w:val="true"/>

</xml_diff>